<commit_message>
resolve CMake & report
</commit_message>
<xml_diff>
--- a/lab5/doc/report.docx
+++ b/lab5/doc/report.docx
@@ -3046,7 +3046,7 @@
           <w:ilvl w:val="0"/>
           <w:numId w:val="0"/>
         </w:numPr>
-        <w:ind w:hanging="0"/>
+        <w:ind w:left="0" w:hanging="0"/>
         <w:jc w:val="both"/>
         <w:rPr>
           <w:rFonts w:ascii="Times new roman" w:hAnsi="Times new roman"/>
@@ -3064,87 +3064,6 @@
           <w:szCs w:val="28"/>
         </w:rPr>
         <w:t>Функция dlopen открывает динамическую библиотеку (объект .so) по названию.</w:t>
-      </w:r>
-    </w:p>
-    <w:p>
-      <w:pPr>
-        <w:pStyle w:val="ListParagraph"/>
-        <w:numPr>
-          <w:ilvl w:val="0"/>
-          <w:numId w:val="0"/>
-        </w:numPr>
-        <w:ind w:hanging="0"/>
-        <w:jc w:val="both"/>
-        <w:rPr>
-          <w:rFonts w:ascii="Times new roman" w:hAnsi="Times new roman"/>
-          <w:b w:val="false"/>
-          <w:b w:val="false"/>
-          <w:sz w:val="28"/>
-        </w:rPr>
-      </w:pPr>
-      <w:r>
-        <w:rPr>
-          <w:rFonts w:ascii="Times new roman" w:hAnsi="Times new roman"/>
-          <w:b w:val="false"/>
-          <w:bCs w:val="false"/>
-          <w:sz w:val="28"/>
-          <w:szCs w:val="28"/>
-        </w:rPr>
-        <w:t xml:space="preserve">Функция dlsym - обоаботчик динамически загруженного объекта вызовом dlopen. </w:t>
-      </w:r>
-    </w:p>
-    <w:p>
-      <w:pPr>
-        <w:pStyle w:val="ListParagraph"/>
-        <w:numPr>
-          <w:ilvl w:val="0"/>
-          <w:numId w:val="0"/>
-        </w:numPr>
-        <w:ind w:hanging="0"/>
-        <w:jc w:val="both"/>
-        <w:rPr>
-          <w:rFonts w:ascii="Times new roman" w:hAnsi="Times new roman"/>
-          <w:b w:val="false"/>
-          <w:b w:val="false"/>
-          <w:sz w:val="28"/>
-        </w:rPr>
-      </w:pPr>
-      <w:r>
-        <w:rPr>
-          <w:rFonts w:ascii="Times new roman" w:hAnsi="Times new roman"/>
-          <w:b w:val="false"/>
-          <w:bCs w:val="false"/>
-          <w:sz w:val="28"/>
-          <w:szCs w:val="28"/>
-        </w:rPr>
-        <w:t>Функция dlclose, соответственно, закрывает динамическую библиотеку.</w:t>
-      </w:r>
-    </w:p>
-    <w:p>
-      <w:pPr>
-        <w:pStyle w:val="ListParagraph"/>
-        <w:numPr>
-          <w:ilvl w:val="0"/>
-          <w:numId w:val="0"/>
-        </w:numPr>
-        <w:ind w:hanging="0"/>
-        <w:jc w:val="both"/>
-        <w:rPr>
-          <w:rFonts w:ascii="Times new roman" w:hAnsi="Times new roman"/>
-          <w:b w:val="false"/>
-          <w:b w:val="false"/>
-          <w:sz w:val="28"/>
-        </w:rPr>
-      </w:pPr>
-      <w:r>
-        <w:rPr>
-          <w:rFonts w:ascii="Times new roman" w:hAnsi="Times new roman"/>
-          <w:b w:val="false"/>
-          <w:bCs w:val="false"/>
-          <w:sz w:val="28"/>
-          <w:szCs w:val="28"/>
-        </w:rPr>
-        <w:t>Собираем с помощью gcc -L. -Wall -o main.out main2.c -llib2 -llib1. Флаг -L. Означает, что поиск файлов библиотек будет начинаться с текущей директории.</w:t>
       </w:r>
     </w:p>
     <w:p>
@@ -3171,7 +3090,7 @@
           <w:sz w:val="28"/>
           <w:szCs w:val="28"/>
         </w:rPr>
-        <w:t>Система сборки:</w:t>
+        <w:t xml:space="preserve">Функция dlsym - обоаботчик динамически загруженного объекта вызовом dlopen. </w:t>
       </w:r>
     </w:p>
     <w:p>
@@ -3184,6 +3103,87 @@
         <w:ind w:left="0" w:hanging="0"/>
         <w:jc w:val="both"/>
         <w:rPr>
+          <w:rFonts w:ascii="Times new roman" w:hAnsi="Times new roman"/>
+          <w:b w:val="false"/>
+          <w:b w:val="false"/>
+          <w:sz w:val="28"/>
+        </w:rPr>
+      </w:pPr>
+      <w:r>
+        <w:rPr>
+          <w:rFonts w:ascii="Times new roman" w:hAnsi="Times new roman"/>
+          <w:b w:val="false"/>
+          <w:bCs w:val="false"/>
+          <w:sz w:val="28"/>
+          <w:szCs w:val="28"/>
+        </w:rPr>
+        <w:t>Функция dlclose, соответственно, закрывает динамическую библиотеку.</w:t>
+      </w:r>
+    </w:p>
+    <w:p>
+      <w:pPr>
+        <w:pStyle w:val="ListParagraph"/>
+        <w:numPr>
+          <w:ilvl w:val="0"/>
+          <w:numId w:val="0"/>
+        </w:numPr>
+        <w:ind w:left="0" w:hanging="0"/>
+        <w:jc w:val="both"/>
+        <w:rPr>
+          <w:rFonts w:ascii="Times new roman" w:hAnsi="Times new roman"/>
+          <w:b w:val="false"/>
+          <w:b w:val="false"/>
+          <w:sz w:val="28"/>
+        </w:rPr>
+      </w:pPr>
+      <w:r>
+        <w:rPr>
+          <w:rFonts w:ascii="Times new roman" w:hAnsi="Times new roman"/>
+          <w:b w:val="false"/>
+          <w:bCs w:val="false"/>
+          <w:sz w:val="28"/>
+          <w:szCs w:val="28"/>
+        </w:rPr>
+        <w:t>Собираем с помощью gcc -L. -Wall -o main.out main2.c -llib2 -llib1. Флаг -L. Означает, что поиск файлов библиотек будет начинаться с текущей директории.</w:t>
+      </w:r>
+    </w:p>
+    <w:p>
+      <w:pPr>
+        <w:pStyle w:val="ListParagraph"/>
+        <w:numPr>
+          <w:ilvl w:val="0"/>
+          <w:numId w:val="0"/>
+        </w:numPr>
+        <w:ind w:left="0" w:hanging="0"/>
+        <w:jc w:val="both"/>
+        <w:rPr>
+          <w:rFonts w:ascii="Times new roman" w:hAnsi="Times new roman"/>
+          <w:b w:val="false"/>
+          <w:b w:val="false"/>
+          <w:sz w:val="28"/>
+        </w:rPr>
+      </w:pPr>
+      <w:r>
+        <w:rPr>
+          <w:rFonts w:ascii="Times new roman" w:hAnsi="Times new roman"/>
+          <w:b w:val="false"/>
+          <w:bCs w:val="false"/>
+          <w:sz w:val="28"/>
+          <w:szCs w:val="28"/>
+        </w:rPr>
+        <w:t>Система сборки:</w:t>
+      </w:r>
+    </w:p>
+    <w:p>
+      <w:pPr>
+        <w:pStyle w:val="ListParagraph"/>
+        <w:numPr>
+          <w:ilvl w:val="0"/>
+          <w:numId w:val="0"/>
+        </w:numPr>
+        <w:ind w:left="0" w:hanging="0"/>
+        <w:jc w:val="both"/>
+        <w:rPr>
           <w:b w:val="false"/>
           <w:b w:val="false"/>
         </w:rPr>
@@ -10708,7 +10708,27 @@
           <w:sz w:val="28"/>
           <w:szCs w:val="28"/>
         </w:rPr>
-        <w:t>Derivative = (currentLib, "Derivative");</w:t>
+        <w:t xml:space="preserve">Derivative = </w:t>
+      </w:r>
+      <w:r>
+        <w:rPr>
+          <w:rFonts w:ascii="Times new roman" w:hAnsi="Times new roman"/>
+          <w:b w:val="false"/>
+          <w:bCs w:val="false"/>
+          <w:sz w:val="28"/>
+          <w:szCs w:val="28"/>
+        </w:rPr>
+        <w:t>dlsym</w:t>
+      </w:r>
+      <w:r>
+        <w:rPr>
+          <w:rFonts w:ascii="Times new roman" w:hAnsi="Times new roman"/>
+          <w:b w:val="false"/>
+          <w:bCs w:val="false"/>
+          <w:sz w:val="28"/>
+          <w:szCs w:val="28"/>
+        </w:rPr>
+        <w:t>(currentLib, "Derivative");</w:t>
       </w:r>
     </w:p>
     <w:p>
@@ -12288,7 +12308,734 @@
           <w:sz w:val="28"/>
           <w:szCs w:val="28"/>
         </w:rPr>
-        <w:t>set(CMAKE_BUILD_TYPE ${CMAKE_BUILD_TYPE}</w:t>
+        <w:t>set(BUILD_WITH_ASAN 1)</w:t>
+      </w:r>
+    </w:p>
+    <w:p>
+      <w:pPr>
+        <w:pStyle w:val="Standard"/>
+        <w:tabs>
+          <w:tab w:val="clear" w:pos="708"/>
+          <w:tab w:val="left" w:pos="3553" w:leader="none"/>
+        </w:tabs>
+        <w:spacing w:lineRule="auto" w:line="360" w:before="0" w:after="0"/>
+        <w:rPr>
+          <w:rFonts w:ascii="Times new roman" w:hAnsi="Times new roman"/>
+          <w:b w:val="false"/>
+          <w:b w:val="false"/>
+          <w:bCs w:val="false"/>
+          <w:sz w:val="28"/>
+          <w:szCs w:val="28"/>
+        </w:rPr>
+      </w:pPr>
+      <w:r>
+        <w:rPr>
+          <w:rFonts w:ascii="Times new roman" w:hAnsi="Times new roman"/>
+          <w:b w:val="false"/>
+          <w:bCs w:val="false"/>
+          <w:sz w:val="28"/>
+          <w:szCs w:val="28"/>
+        </w:rPr>
+      </w:r>
+    </w:p>
+    <w:p>
+      <w:pPr>
+        <w:pStyle w:val="Standard"/>
+        <w:tabs>
+          <w:tab w:val="clear" w:pos="708"/>
+          <w:tab w:val="left" w:pos="3553" w:leader="none"/>
+        </w:tabs>
+        <w:spacing w:lineRule="auto" w:line="360" w:before="0" w:after="0"/>
+        <w:rPr>
+          <w:rFonts w:ascii="Times new roman" w:hAnsi="Times new roman"/>
+          <w:b w:val="false"/>
+          <w:b w:val="false"/>
+          <w:bCs w:val="false"/>
+          <w:sz w:val="28"/>
+          <w:szCs w:val="28"/>
+        </w:rPr>
+      </w:pPr>
+      <w:r>
+        <w:rPr>
+          <w:rFonts w:ascii="Times new roman" w:hAnsi="Times new roman"/>
+          <w:b w:val="false"/>
+          <w:bCs w:val="false"/>
+          <w:sz w:val="28"/>
+          <w:szCs w:val="28"/>
+        </w:rPr>
+        <w:t>add_library(</w:t>
+      </w:r>
+    </w:p>
+    <w:p>
+      <w:pPr>
+        <w:pStyle w:val="Standard"/>
+        <w:tabs>
+          <w:tab w:val="clear" w:pos="708"/>
+          <w:tab w:val="left" w:pos="3553" w:leader="none"/>
+        </w:tabs>
+        <w:spacing w:lineRule="auto" w:line="360" w:before="0" w:after="0"/>
+        <w:rPr>
+          <w:rFonts w:ascii="Times new roman" w:hAnsi="Times new roman"/>
+          <w:b w:val="false"/>
+          <w:b w:val="false"/>
+          <w:bCs w:val="false"/>
+          <w:sz w:val="28"/>
+          <w:szCs w:val="28"/>
+        </w:rPr>
+      </w:pPr>
+      <w:r>
+        <w:rPr>
+          <w:rFonts w:ascii="Times new roman" w:hAnsi="Times new roman"/>
+          <w:b w:val="false"/>
+          <w:bCs w:val="false"/>
+          <w:sz w:val="28"/>
+          <w:szCs w:val="28"/>
+        </w:rPr>
+        <w:t xml:space="preserve">        </w:t>
+      </w:r>
+      <w:r>
+        <w:rPr>
+          <w:rFonts w:ascii="Times new roman" w:hAnsi="Times new roman"/>
+          <w:b w:val="false"/>
+          <w:bCs w:val="false"/>
+          <w:sz w:val="28"/>
+          <w:szCs w:val="28"/>
+        </w:rPr>
+        <w:t>lib1 SHARED</w:t>
+      </w:r>
+    </w:p>
+    <w:p>
+      <w:pPr>
+        <w:pStyle w:val="Standard"/>
+        <w:tabs>
+          <w:tab w:val="clear" w:pos="708"/>
+          <w:tab w:val="left" w:pos="3553" w:leader="none"/>
+        </w:tabs>
+        <w:spacing w:lineRule="auto" w:line="360" w:before="0" w:after="0"/>
+        <w:rPr>
+          <w:rFonts w:ascii="Times new roman" w:hAnsi="Times new roman"/>
+          <w:b w:val="false"/>
+          <w:b w:val="false"/>
+          <w:bCs w:val="false"/>
+          <w:sz w:val="28"/>
+          <w:szCs w:val="28"/>
+        </w:rPr>
+      </w:pPr>
+      <w:r>
+        <w:rPr>
+          <w:rFonts w:ascii="Times new roman" w:hAnsi="Times new roman"/>
+          <w:b w:val="false"/>
+          <w:bCs w:val="false"/>
+          <w:sz w:val="28"/>
+          <w:szCs w:val="28"/>
+        </w:rPr>
+        <w:t xml:space="preserve">        </w:t>
+      </w:r>
+      <w:r>
+        <w:rPr>
+          <w:rFonts w:ascii="Times new roman" w:hAnsi="Times new roman"/>
+          <w:b w:val="false"/>
+          <w:bCs w:val="false"/>
+          <w:sz w:val="28"/>
+          <w:szCs w:val="28"/>
+        </w:rPr>
+        <w:t>./include/lib.h</w:t>
+      </w:r>
+    </w:p>
+    <w:p>
+      <w:pPr>
+        <w:pStyle w:val="Standard"/>
+        <w:tabs>
+          <w:tab w:val="clear" w:pos="708"/>
+          <w:tab w:val="left" w:pos="3553" w:leader="none"/>
+        </w:tabs>
+        <w:spacing w:lineRule="auto" w:line="360" w:before="0" w:after="0"/>
+        <w:rPr>
+          <w:rFonts w:ascii="Times new roman" w:hAnsi="Times new roman"/>
+          <w:b w:val="false"/>
+          <w:b w:val="false"/>
+          <w:bCs w:val="false"/>
+          <w:sz w:val="28"/>
+          <w:szCs w:val="28"/>
+        </w:rPr>
+      </w:pPr>
+      <w:r>
+        <w:rPr>
+          <w:rFonts w:ascii="Times new roman" w:hAnsi="Times new roman"/>
+          <w:b w:val="false"/>
+          <w:bCs w:val="false"/>
+          <w:sz w:val="28"/>
+          <w:szCs w:val="28"/>
+        </w:rPr>
+        <w:t xml:space="preserve">        </w:t>
+      </w:r>
+      <w:r>
+        <w:rPr>
+          <w:rFonts w:ascii="Times new roman" w:hAnsi="Times new roman"/>
+          <w:b w:val="false"/>
+          <w:bCs w:val="false"/>
+          <w:sz w:val="28"/>
+          <w:szCs w:val="28"/>
+        </w:rPr>
+        <w:t>./src/lib1.c</w:t>
+      </w:r>
+    </w:p>
+    <w:p>
+      <w:pPr>
+        <w:pStyle w:val="Standard"/>
+        <w:tabs>
+          <w:tab w:val="clear" w:pos="708"/>
+          <w:tab w:val="left" w:pos="3553" w:leader="none"/>
+        </w:tabs>
+        <w:spacing w:lineRule="auto" w:line="360" w:before="0" w:after="0"/>
+        <w:rPr>
+          <w:rFonts w:ascii="Times new roman" w:hAnsi="Times new roman"/>
+          <w:b w:val="false"/>
+          <w:b w:val="false"/>
+          <w:bCs w:val="false"/>
+          <w:sz w:val="28"/>
+          <w:szCs w:val="28"/>
+        </w:rPr>
+      </w:pPr>
+      <w:r>
+        <w:rPr>
+          <w:rFonts w:ascii="Times new roman" w:hAnsi="Times new roman"/>
+          <w:b w:val="false"/>
+          <w:bCs w:val="false"/>
+          <w:sz w:val="28"/>
+          <w:szCs w:val="28"/>
+        </w:rPr>
+        <w:t>)</w:t>
+      </w:r>
+    </w:p>
+    <w:p>
+      <w:pPr>
+        <w:pStyle w:val="Standard"/>
+        <w:tabs>
+          <w:tab w:val="clear" w:pos="708"/>
+          <w:tab w:val="left" w:pos="3553" w:leader="none"/>
+        </w:tabs>
+        <w:spacing w:lineRule="auto" w:line="360" w:before="0" w:after="0"/>
+        <w:rPr>
+          <w:rFonts w:ascii="Times new roman" w:hAnsi="Times new roman"/>
+          <w:b w:val="false"/>
+          <w:b w:val="false"/>
+          <w:bCs w:val="false"/>
+          <w:sz w:val="28"/>
+          <w:szCs w:val="28"/>
+        </w:rPr>
+      </w:pPr>
+      <w:r>
+        <w:rPr>
+          <w:rFonts w:ascii="Times new roman" w:hAnsi="Times new roman"/>
+          <w:b w:val="false"/>
+          <w:bCs w:val="false"/>
+          <w:sz w:val="28"/>
+          <w:szCs w:val="28"/>
+        </w:rPr>
+        <w:t>add_library(</w:t>
+      </w:r>
+    </w:p>
+    <w:p>
+      <w:pPr>
+        <w:pStyle w:val="Standard"/>
+        <w:tabs>
+          <w:tab w:val="clear" w:pos="708"/>
+          <w:tab w:val="left" w:pos="3553" w:leader="none"/>
+        </w:tabs>
+        <w:spacing w:lineRule="auto" w:line="360" w:before="0" w:after="0"/>
+        <w:rPr>
+          <w:rFonts w:ascii="Times new roman" w:hAnsi="Times new roman"/>
+          <w:b w:val="false"/>
+          <w:b w:val="false"/>
+          <w:bCs w:val="false"/>
+          <w:sz w:val="28"/>
+          <w:szCs w:val="28"/>
+        </w:rPr>
+      </w:pPr>
+      <w:r>
+        <w:rPr>
+          <w:rFonts w:ascii="Times new roman" w:hAnsi="Times new roman"/>
+          <w:b w:val="false"/>
+          <w:bCs w:val="false"/>
+          <w:sz w:val="28"/>
+          <w:szCs w:val="28"/>
+        </w:rPr>
+        <w:t xml:space="preserve">        </w:t>
+      </w:r>
+      <w:r>
+        <w:rPr>
+          <w:rFonts w:ascii="Times new roman" w:hAnsi="Times new roman"/>
+          <w:b w:val="false"/>
+          <w:bCs w:val="false"/>
+          <w:sz w:val="28"/>
+          <w:szCs w:val="28"/>
+        </w:rPr>
+        <w:t>lib2 SHARED</w:t>
+      </w:r>
+    </w:p>
+    <w:p>
+      <w:pPr>
+        <w:pStyle w:val="Standard"/>
+        <w:tabs>
+          <w:tab w:val="clear" w:pos="708"/>
+          <w:tab w:val="left" w:pos="3553" w:leader="none"/>
+        </w:tabs>
+        <w:spacing w:lineRule="auto" w:line="360" w:before="0" w:after="0"/>
+        <w:rPr>
+          <w:rFonts w:ascii="Times new roman" w:hAnsi="Times new roman"/>
+          <w:b w:val="false"/>
+          <w:b w:val="false"/>
+          <w:bCs w:val="false"/>
+          <w:sz w:val="28"/>
+          <w:szCs w:val="28"/>
+        </w:rPr>
+      </w:pPr>
+      <w:r>
+        <w:rPr>
+          <w:rFonts w:ascii="Times new roman" w:hAnsi="Times new roman"/>
+          <w:b w:val="false"/>
+          <w:bCs w:val="false"/>
+          <w:sz w:val="28"/>
+          <w:szCs w:val="28"/>
+        </w:rPr>
+        <w:t xml:space="preserve">        </w:t>
+      </w:r>
+      <w:r>
+        <w:rPr>
+          <w:rFonts w:ascii="Times new roman" w:hAnsi="Times new roman"/>
+          <w:b w:val="false"/>
+          <w:bCs w:val="false"/>
+          <w:sz w:val="28"/>
+          <w:szCs w:val="28"/>
+        </w:rPr>
+        <w:t>./include/lib.h</w:t>
+      </w:r>
+    </w:p>
+    <w:p>
+      <w:pPr>
+        <w:pStyle w:val="Standard"/>
+        <w:tabs>
+          <w:tab w:val="clear" w:pos="708"/>
+          <w:tab w:val="left" w:pos="3553" w:leader="none"/>
+        </w:tabs>
+        <w:spacing w:lineRule="auto" w:line="360" w:before="0" w:after="0"/>
+        <w:rPr>
+          <w:rFonts w:ascii="Times new roman" w:hAnsi="Times new roman"/>
+          <w:b w:val="false"/>
+          <w:b w:val="false"/>
+          <w:bCs w:val="false"/>
+          <w:sz w:val="28"/>
+          <w:szCs w:val="28"/>
+        </w:rPr>
+      </w:pPr>
+      <w:r>
+        <w:rPr>
+          <w:rFonts w:ascii="Times new roman" w:hAnsi="Times new roman"/>
+          <w:b w:val="false"/>
+          <w:bCs w:val="false"/>
+          <w:sz w:val="28"/>
+          <w:szCs w:val="28"/>
+        </w:rPr>
+        <w:t xml:space="preserve">        </w:t>
+      </w:r>
+      <w:r>
+        <w:rPr>
+          <w:rFonts w:ascii="Times new roman" w:hAnsi="Times new roman"/>
+          <w:b w:val="false"/>
+          <w:bCs w:val="false"/>
+          <w:sz w:val="28"/>
+          <w:szCs w:val="28"/>
+        </w:rPr>
+        <w:t>./src/lib2.c</w:t>
+      </w:r>
+    </w:p>
+    <w:p>
+      <w:pPr>
+        <w:pStyle w:val="Standard"/>
+        <w:tabs>
+          <w:tab w:val="clear" w:pos="708"/>
+          <w:tab w:val="left" w:pos="3553" w:leader="none"/>
+        </w:tabs>
+        <w:spacing w:lineRule="auto" w:line="360" w:before="0" w:after="0"/>
+        <w:rPr>
+          <w:rFonts w:ascii="Times new roman" w:hAnsi="Times new roman"/>
+          <w:b w:val="false"/>
+          <w:b w:val="false"/>
+          <w:bCs w:val="false"/>
+          <w:sz w:val="28"/>
+          <w:szCs w:val="28"/>
+        </w:rPr>
+      </w:pPr>
+      <w:r>
+        <w:rPr>
+          <w:rFonts w:ascii="Times new roman" w:hAnsi="Times new roman"/>
+          <w:b w:val="false"/>
+          <w:bCs w:val="false"/>
+          <w:sz w:val="28"/>
+          <w:szCs w:val="28"/>
+        </w:rPr>
+        <w:t>)</w:t>
+      </w:r>
+    </w:p>
+    <w:p>
+      <w:pPr>
+        <w:pStyle w:val="Standard"/>
+        <w:tabs>
+          <w:tab w:val="clear" w:pos="708"/>
+          <w:tab w:val="left" w:pos="3553" w:leader="none"/>
+        </w:tabs>
+        <w:spacing w:lineRule="auto" w:line="360" w:before="0" w:after="0"/>
+        <w:rPr>
+          <w:rFonts w:ascii="Times new roman" w:hAnsi="Times new roman"/>
+          <w:b w:val="false"/>
+          <w:b w:val="false"/>
+          <w:bCs w:val="false"/>
+          <w:sz w:val="28"/>
+          <w:szCs w:val="28"/>
+        </w:rPr>
+      </w:pPr>
+      <w:r>
+        <w:rPr>
+          <w:rFonts w:ascii="Times new roman" w:hAnsi="Times new roman"/>
+          <w:b w:val="false"/>
+          <w:bCs w:val="false"/>
+          <w:sz w:val="28"/>
+          <w:szCs w:val="28"/>
+        </w:rPr>
+      </w:r>
+    </w:p>
+    <w:p>
+      <w:pPr>
+        <w:pStyle w:val="Standard"/>
+        <w:tabs>
+          <w:tab w:val="clear" w:pos="708"/>
+          <w:tab w:val="left" w:pos="3553" w:leader="none"/>
+        </w:tabs>
+        <w:spacing w:lineRule="auto" w:line="360" w:before="0" w:after="0"/>
+        <w:rPr>
+          <w:rFonts w:ascii="Times new roman" w:hAnsi="Times new roman"/>
+          <w:b w:val="false"/>
+          <w:b w:val="false"/>
+          <w:bCs w:val="false"/>
+          <w:sz w:val="28"/>
+          <w:szCs w:val="28"/>
+        </w:rPr>
+      </w:pPr>
+      <w:r>
+        <w:rPr>
+          <w:rFonts w:ascii="Times new roman" w:hAnsi="Times new roman"/>
+          <w:b w:val="false"/>
+          <w:bCs w:val="false"/>
+          <w:sz w:val="28"/>
+          <w:szCs w:val="28"/>
+        </w:rPr>
+        <w:t>add_executable(main1 ./src/main1.c)</w:t>
+      </w:r>
+    </w:p>
+    <w:p>
+      <w:pPr>
+        <w:pStyle w:val="Standard"/>
+        <w:tabs>
+          <w:tab w:val="clear" w:pos="708"/>
+          <w:tab w:val="left" w:pos="3553" w:leader="none"/>
+        </w:tabs>
+        <w:spacing w:lineRule="auto" w:line="360" w:before="0" w:after="0"/>
+        <w:rPr>
+          <w:rFonts w:ascii="Times new roman" w:hAnsi="Times new roman"/>
+          <w:b w:val="false"/>
+          <w:b w:val="false"/>
+          <w:bCs w:val="false"/>
+          <w:sz w:val="28"/>
+          <w:szCs w:val="28"/>
+        </w:rPr>
+      </w:pPr>
+      <w:r>
+        <w:rPr>
+          <w:rFonts w:ascii="Times new roman" w:hAnsi="Times new roman"/>
+          <w:b w:val="false"/>
+          <w:bCs w:val="false"/>
+          <w:sz w:val="28"/>
+          <w:szCs w:val="28"/>
+        </w:rPr>
+        <w:t>target_include_directories(main1 PRIVATE ./include)</w:t>
+      </w:r>
+    </w:p>
+    <w:p>
+      <w:pPr>
+        <w:pStyle w:val="Standard"/>
+        <w:tabs>
+          <w:tab w:val="clear" w:pos="708"/>
+          <w:tab w:val="left" w:pos="3553" w:leader="none"/>
+        </w:tabs>
+        <w:spacing w:lineRule="auto" w:line="360" w:before="0" w:after="0"/>
+        <w:rPr>
+          <w:rFonts w:ascii="Times new roman" w:hAnsi="Times new roman"/>
+          <w:b w:val="false"/>
+          <w:b w:val="false"/>
+          <w:bCs w:val="false"/>
+          <w:sz w:val="28"/>
+          <w:szCs w:val="28"/>
+        </w:rPr>
+      </w:pPr>
+      <w:r>
+        <w:rPr>
+          <w:rFonts w:ascii="Times new roman" w:hAnsi="Times new roman"/>
+          <w:b w:val="false"/>
+          <w:bCs w:val="false"/>
+          <w:sz w:val="28"/>
+          <w:szCs w:val="28"/>
+        </w:rPr>
+        <w:t>target_link_libraries(main1 PRIVATE lib1 m)</w:t>
+      </w:r>
+    </w:p>
+    <w:p>
+      <w:pPr>
+        <w:pStyle w:val="Standard"/>
+        <w:tabs>
+          <w:tab w:val="clear" w:pos="708"/>
+          <w:tab w:val="left" w:pos="3553" w:leader="none"/>
+        </w:tabs>
+        <w:spacing w:lineRule="auto" w:line="360" w:before="0" w:after="0"/>
+        <w:rPr>
+          <w:rFonts w:ascii="Times new roman" w:hAnsi="Times new roman"/>
+          <w:b w:val="false"/>
+          <w:b w:val="false"/>
+          <w:bCs w:val="false"/>
+          <w:sz w:val="28"/>
+          <w:szCs w:val="28"/>
+        </w:rPr>
+      </w:pPr>
+      <w:r>
+        <w:rPr>
+          <w:rFonts w:ascii="Times new roman" w:hAnsi="Times new roman"/>
+          <w:b w:val="false"/>
+          <w:bCs w:val="false"/>
+          <w:sz w:val="28"/>
+          <w:szCs w:val="28"/>
+        </w:rPr>
+      </w:r>
+    </w:p>
+    <w:p>
+      <w:pPr>
+        <w:pStyle w:val="Standard"/>
+        <w:tabs>
+          <w:tab w:val="clear" w:pos="708"/>
+          <w:tab w:val="left" w:pos="3553" w:leader="none"/>
+        </w:tabs>
+        <w:spacing w:lineRule="auto" w:line="360" w:before="0" w:after="0"/>
+        <w:rPr>
+          <w:rFonts w:ascii="Times new roman" w:hAnsi="Times new roman"/>
+          <w:b w:val="false"/>
+          <w:b w:val="false"/>
+          <w:bCs w:val="false"/>
+          <w:sz w:val="28"/>
+          <w:szCs w:val="28"/>
+        </w:rPr>
+      </w:pPr>
+      <w:r>
+        <w:rPr>
+          <w:rFonts w:ascii="Times new roman" w:hAnsi="Times new roman"/>
+          <w:b w:val="false"/>
+          <w:bCs w:val="false"/>
+          <w:sz w:val="28"/>
+          <w:szCs w:val="28"/>
+        </w:rPr>
+        <w:t>add_executable(main2 ./src/main1.c)</w:t>
+      </w:r>
+    </w:p>
+    <w:p>
+      <w:pPr>
+        <w:pStyle w:val="Standard"/>
+        <w:tabs>
+          <w:tab w:val="clear" w:pos="708"/>
+          <w:tab w:val="left" w:pos="3553" w:leader="none"/>
+        </w:tabs>
+        <w:spacing w:lineRule="auto" w:line="360" w:before="0" w:after="0"/>
+        <w:rPr>
+          <w:rFonts w:ascii="Times new roman" w:hAnsi="Times new roman"/>
+          <w:b w:val="false"/>
+          <w:b w:val="false"/>
+          <w:bCs w:val="false"/>
+          <w:sz w:val="28"/>
+          <w:szCs w:val="28"/>
+        </w:rPr>
+      </w:pPr>
+      <w:r>
+        <w:rPr>
+          <w:rFonts w:ascii="Times new roman" w:hAnsi="Times new roman"/>
+          <w:b w:val="false"/>
+          <w:bCs w:val="false"/>
+          <w:sz w:val="28"/>
+          <w:szCs w:val="28"/>
+        </w:rPr>
+        <w:t>target_include_directories(main2 PRIVATE ./include)</w:t>
+      </w:r>
+    </w:p>
+    <w:p>
+      <w:pPr>
+        <w:pStyle w:val="Standard"/>
+        <w:tabs>
+          <w:tab w:val="clear" w:pos="708"/>
+          <w:tab w:val="left" w:pos="3553" w:leader="none"/>
+        </w:tabs>
+        <w:spacing w:lineRule="auto" w:line="360" w:before="0" w:after="0"/>
+        <w:rPr>
+          <w:rFonts w:ascii="Times new roman" w:hAnsi="Times new roman"/>
+          <w:b w:val="false"/>
+          <w:b w:val="false"/>
+          <w:bCs w:val="false"/>
+          <w:sz w:val="28"/>
+          <w:szCs w:val="28"/>
+        </w:rPr>
+      </w:pPr>
+      <w:r>
+        <w:rPr>
+          <w:rFonts w:ascii="Times new roman" w:hAnsi="Times new roman"/>
+          <w:b w:val="false"/>
+          <w:bCs w:val="false"/>
+          <w:sz w:val="28"/>
+          <w:szCs w:val="28"/>
+        </w:rPr>
+        <w:t>target_link_libraries(main2 PRIVATE lib2 m)</w:t>
+      </w:r>
+    </w:p>
+    <w:p>
+      <w:pPr>
+        <w:pStyle w:val="Standard"/>
+        <w:tabs>
+          <w:tab w:val="clear" w:pos="708"/>
+          <w:tab w:val="left" w:pos="3553" w:leader="none"/>
+        </w:tabs>
+        <w:spacing w:lineRule="auto" w:line="360" w:before="0" w:after="0"/>
+        <w:rPr>
+          <w:rFonts w:ascii="Times new roman" w:hAnsi="Times new roman"/>
+          <w:b w:val="false"/>
+          <w:b w:val="false"/>
+          <w:bCs w:val="false"/>
+          <w:sz w:val="28"/>
+          <w:szCs w:val="28"/>
+        </w:rPr>
+      </w:pPr>
+      <w:r>
+        <w:rPr>
+          <w:rFonts w:ascii="Times new roman" w:hAnsi="Times new roman"/>
+          <w:b w:val="false"/>
+          <w:bCs w:val="false"/>
+          <w:sz w:val="28"/>
+          <w:szCs w:val="28"/>
+        </w:rPr>
+      </w:r>
+    </w:p>
+    <w:p>
+      <w:pPr>
+        <w:pStyle w:val="Standard"/>
+        <w:tabs>
+          <w:tab w:val="clear" w:pos="708"/>
+          <w:tab w:val="left" w:pos="3553" w:leader="none"/>
+        </w:tabs>
+        <w:spacing w:lineRule="auto" w:line="360" w:before="0" w:after="0"/>
+        <w:rPr>
+          <w:rFonts w:ascii="Times new roman" w:hAnsi="Times new roman"/>
+          <w:b w:val="false"/>
+          <w:b w:val="false"/>
+          <w:bCs w:val="false"/>
+          <w:sz w:val="28"/>
+          <w:szCs w:val="28"/>
+        </w:rPr>
+      </w:pPr>
+      <w:r>
+        <w:rPr>
+          <w:rFonts w:ascii="Times new roman" w:hAnsi="Times new roman"/>
+          <w:b w:val="false"/>
+          <w:bCs w:val="false"/>
+          <w:sz w:val="28"/>
+          <w:szCs w:val="28"/>
+        </w:rPr>
+        <w:t>add_executable(main ./src/main2.c)</w:t>
+      </w:r>
+    </w:p>
+    <w:p>
+      <w:pPr>
+        <w:pStyle w:val="Standard"/>
+        <w:tabs>
+          <w:tab w:val="clear" w:pos="708"/>
+          <w:tab w:val="left" w:pos="3553" w:leader="none"/>
+        </w:tabs>
+        <w:spacing w:lineRule="auto" w:line="360" w:before="0" w:after="0"/>
+        <w:rPr>
+          <w:rFonts w:ascii="Times new roman" w:hAnsi="Times new roman"/>
+          <w:b w:val="false"/>
+          <w:b w:val="false"/>
+          <w:bCs w:val="false"/>
+          <w:sz w:val="28"/>
+          <w:szCs w:val="28"/>
+        </w:rPr>
+      </w:pPr>
+      <w:r>
+        <w:rPr>
+          <w:rFonts w:ascii="Times new roman" w:hAnsi="Times new roman"/>
+          <w:b w:val="false"/>
+          <w:bCs w:val="false"/>
+          <w:sz w:val="28"/>
+          <w:szCs w:val="28"/>
+        </w:rPr>
+        <w:t>target_include_directories(main PRIVATE ./include m)</w:t>
+      </w:r>
+    </w:p>
+    <w:p>
+      <w:pPr>
+        <w:pStyle w:val="Standard"/>
+        <w:tabs>
+          <w:tab w:val="clear" w:pos="708"/>
+          <w:tab w:val="left" w:pos="3553" w:leader="none"/>
+        </w:tabs>
+        <w:spacing w:lineRule="auto" w:line="360" w:before="0" w:after="0"/>
+        <w:rPr>
+          <w:rFonts w:ascii="Times new roman" w:hAnsi="Times new roman"/>
+          <w:b w:val="false"/>
+          <w:b w:val="false"/>
+          <w:bCs w:val="false"/>
+          <w:sz w:val="28"/>
+          <w:szCs w:val="28"/>
+        </w:rPr>
+      </w:pPr>
+      <w:r>
+        <w:rPr>
+          <w:rFonts w:ascii="Times new roman" w:hAnsi="Times new roman"/>
+          <w:b w:val="false"/>
+          <w:bCs w:val="false"/>
+          <w:sz w:val="28"/>
+          <w:szCs w:val="28"/>
+        </w:rPr>
+      </w:r>
+    </w:p>
+    <w:p>
+      <w:pPr>
+        <w:pStyle w:val="Standard"/>
+        <w:tabs>
+          <w:tab w:val="clear" w:pos="708"/>
+          <w:tab w:val="left" w:pos="3553" w:leader="none"/>
+        </w:tabs>
+        <w:spacing w:lineRule="auto" w:line="360" w:before="0" w:after="0"/>
+        <w:rPr>
+          <w:rFonts w:ascii="Times new roman" w:hAnsi="Times new roman"/>
+          <w:b w:val="false"/>
+          <w:b w:val="false"/>
+          <w:bCs w:val="false"/>
+          <w:sz w:val="28"/>
+          <w:szCs w:val="28"/>
+        </w:rPr>
+      </w:pPr>
+      <w:r>
+        <w:rPr>
+          <w:rFonts w:ascii="Times new roman" w:hAnsi="Times new roman"/>
+          <w:b w:val="false"/>
+          <w:bCs w:val="false"/>
+          <w:sz w:val="28"/>
+          <w:szCs w:val="28"/>
+        </w:rPr>
+        <w:t>if (${BUILD_WITH_ASAN})</w:t>
       </w:r>
     </w:p>
     <w:p>
@@ -12326,35 +13073,7 @@
           <w:sz w:val="28"/>
           <w:szCs w:val="28"/>
         </w:rPr>
-        <w:t>FORCE)</w:t>
-      </w:r>
-    </w:p>
-    <w:p>
-      <w:pPr>
-        <w:pStyle w:val="Standard"/>
-        <w:tabs>
-          <w:tab w:val="clear" w:pos="708"/>
-          <w:tab w:val="left" w:pos="3553" w:leader="none"/>
-        </w:tabs>
-        <w:spacing w:lineRule="auto" w:line="360" w:before="0" w:after="0"/>
-        <w:rPr>
-          <w:rFonts w:ascii="Times new roman" w:hAnsi="Times new roman"/>
-          <w:b w:val="false"/>
-          <w:b w:val="false"/>
-          <w:bCs w:val="false"/>
-          <w:sz w:val="28"/>
-          <w:szCs w:val="28"/>
-        </w:rPr>
-      </w:pPr>
-      <w:r>
-        <w:rPr>
-          <w:rFonts w:ascii="Times new roman" w:hAnsi="Times new roman"/>
-          <w:b w:val="false"/>
-          <w:bCs w:val="false"/>
-          <w:sz w:val="28"/>
-          <w:szCs w:val="28"/>
-        </w:rPr>
-        <w:t>set(CMAKE_C_FLAGS_ASAN</w:t>
+        <w:t>message("-- Adding sanitizers")</w:t>
       </w:r>
     </w:p>
     <w:p>
@@ -12392,7 +13111,7 @@
           <w:sz w:val="28"/>
           <w:szCs w:val="28"/>
         </w:rPr>
-        <w:t>"-fsanitize=address -fno-optimize-sibling-calls -fsanitize-address-use-after-scope -fno-omit-frame-pointer -g -O1"</w:t>
+        <w:t>target_compile_options(main PRIVATE -fsanitize=address)</w:t>
       </w:r>
     </w:p>
     <w:p>
@@ -12430,679 +13149,187 @@
           <w:sz w:val="28"/>
           <w:szCs w:val="28"/>
         </w:rPr>
-        <w:t>FORCE)</w:t>
-      </w:r>
-    </w:p>
-    <w:p>
-      <w:pPr>
-        <w:pStyle w:val="Standard"/>
-        <w:tabs>
-          <w:tab w:val="clear" w:pos="708"/>
-          <w:tab w:val="left" w:pos="3553" w:leader="none"/>
-        </w:tabs>
-        <w:spacing w:lineRule="auto" w:line="360" w:before="0" w:after="0"/>
-        <w:rPr>
-          <w:rFonts w:ascii="Times new roman" w:hAnsi="Times new roman"/>
-          <w:b w:val="false"/>
-          <w:b w:val="false"/>
-          <w:bCs w:val="false"/>
-          <w:sz w:val="28"/>
-          <w:szCs w:val="28"/>
-        </w:rPr>
-      </w:pPr>
-      <w:r>
-        <w:rPr>
-          <w:rFonts w:ascii="Times new roman" w:hAnsi="Times new roman"/>
-          <w:b w:val="false"/>
-          <w:bCs w:val="false"/>
-          <w:sz w:val="28"/>
-          <w:szCs w:val="28"/>
-        </w:rPr>
-      </w:r>
-    </w:p>
-    <w:p>
-      <w:pPr>
-        <w:pStyle w:val="Standard"/>
-        <w:tabs>
-          <w:tab w:val="clear" w:pos="708"/>
-          <w:tab w:val="left" w:pos="3553" w:leader="none"/>
-        </w:tabs>
-        <w:spacing w:lineRule="auto" w:line="360" w:before="0" w:after="0"/>
-        <w:rPr>
-          <w:rFonts w:ascii="Times new roman" w:hAnsi="Times new roman"/>
-          <w:b w:val="false"/>
-          <w:b w:val="false"/>
-          <w:bCs w:val="false"/>
-          <w:sz w:val="28"/>
-          <w:szCs w:val="28"/>
-        </w:rPr>
-      </w:pPr>
-      <w:r>
-        <w:rPr>
-          <w:rFonts w:ascii="Times new roman" w:hAnsi="Times new roman"/>
-          <w:b w:val="false"/>
-          <w:bCs w:val="false"/>
-          <w:sz w:val="28"/>
-          <w:szCs w:val="28"/>
-        </w:rPr>
-        <w:t>add_library(</w:t>
-      </w:r>
-    </w:p>
-    <w:p>
-      <w:pPr>
-        <w:pStyle w:val="Standard"/>
-        <w:tabs>
-          <w:tab w:val="clear" w:pos="708"/>
-          <w:tab w:val="left" w:pos="3553" w:leader="none"/>
-        </w:tabs>
-        <w:spacing w:lineRule="auto" w:line="360" w:before="0" w:after="0"/>
-        <w:rPr>
-          <w:rFonts w:ascii="Times new roman" w:hAnsi="Times new roman"/>
-          <w:b w:val="false"/>
-          <w:b w:val="false"/>
-          <w:bCs w:val="false"/>
-          <w:sz w:val="28"/>
-          <w:szCs w:val="28"/>
-        </w:rPr>
-      </w:pPr>
-      <w:r>
-        <w:rPr>
-          <w:rFonts w:ascii="Times new roman" w:hAnsi="Times new roman"/>
-          <w:b w:val="false"/>
-          <w:bCs w:val="false"/>
-          <w:sz w:val="28"/>
-          <w:szCs w:val="28"/>
-        </w:rPr>
-        <w:t xml:space="preserve">        </w:t>
-      </w:r>
-      <w:r>
-        <w:rPr>
-          <w:rFonts w:ascii="Times new roman" w:hAnsi="Times new roman"/>
-          <w:b w:val="false"/>
-          <w:bCs w:val="false"/>
-          <w:sz w:val="28"/>
-          <w:szCs w:val="28"/>
-        </w:rPr>
-        <w:t>lib1 SHARED</w:t>
-      </w:r>
-    </w:p>
-    <w:p>
-      <w:pPr>
-        <w:pStyle w:val="Standard"/>
-        <w:tabs>
-          <w:tab w:val="clear" w:pos="708"/>
-          <w:tab w:val="left" w:pos="3553" w:leader="none"/>
-        </w:tabs>
-        <w:spacing w:lineRule="auto" w:line="360" w:before="0" w:after="0"/>
-        <w:rPr>
-          <w:rFonts w:ascii="Times new roman" w:hAnsi="Times new roman"/>
-          <w:b w:val="false"/>
-          <w:b w:val="false"/>
-          <w:bCs w:val="false"/>
-          <w:sz w:val="28"/>
-          <w:szCs w:val="28"/>
-        </w:rPr>
-      </w:pPr>
-      <w:r>
-        <w:rPr>
-          <w:rFonts w:ascii="Times new roman" w:hAnsi="Times new roman"/>
-          <w:b w:val="false"/>
-          <w:bCs w:val="false"/>
-          <w:sz w:val="28"/>
-          <w:szCs w:val="28"/>
-        </w:rPr>
-        <w:t xml:space="preserve">        </w:t>
-      </w:r>
-      <w:r>
-        <w:rPr>
-          <w:rFonts w:ascii="Times new roman" w:hAnsi="Times new roman"/>
-          <w:b w:val="false"/>
-          <w:bCs w:val="false"/>
-          <w:sz w:val="28"/>
-          <w:szCs w:val="28"/>
-        </w:rPr>
-        <w:t>./include/lib.h</w:t>
-      </w:r>
-    </w:p>
-    <w:p>
-      <w:pPr>
-        <w:pStyle w:val="Standard"/>
-        <w:tabs>
-          <w:tab w:val="clear" w:pos="708"/>
-          <w:tab w:val="left" w:pos="3553" w:leader="none"/>
-        </w:tabs>
-        <w:spacing w:lineRule="auto" w:line="360" w:before="0" w:after="0"/>
-        <w:rPr>
-          <w:rFonts w:ascii="Times new roman" w:hAnsi="Times new roman"/>
-          <w:b w:val="false"/>
-          <w:b w:val="false"/>
-          <w:bCs w:val="false"/>
-          <w:sz w:val="28"/>
-          <w:szCs w:val="28"/>
-        </w:rPr>
-      </w:pPr>
-      <w:r>
-        <w:rPr>
-          <w:rFonts w:ascii="Times new roman" w:hAnsi="Times new roman"/>
-          <w:b w:val="false"/>
-          <w:bCs w:val="false"/>
-          <w:sz w:val="28"/>
-          <w:szCs w:val="28"/>
-        </w:rPr>
-        <w:t xml:space="preserve">        </w:t>
-      </w:r>
-      <w:r>
-        <w:rPr>
-          <w:rFonts w:ascii="Times new roman" w:hAnsi="Times new roman"/>
-          <w:b w:val="false"/>
-          <w:bCs w:val="false"/>
-          <w:sz w:val="28"/>
-          <w:szCs w:val="28"/>
-        </w:rPr>
-        <w:t>./src/lib1.c</w:t>
-      </w:r>
-    </w:p>
-    <w:p>
-      <w:pPr>
-        <w:pStyle w:val="Standard"/>
-        <w:tabs>
-          <w:tab w:val="clear" w:pos="708"/>
-          <w:tab w:val="left" w:pos="3553" w:leader="none"/>
-        </w:tabs>
-        <w:spacing w:lineRule="auto" w:line="360" w:before="0" w:after="0"/>
-        <w:rPr>
-          <w:rFonts w:ascii="Times new roman" w:hAnsi="Times new roman"/>
-          <w:b w:val="false"/>
-          <w:b w:val="false"/>
-          <w:bCs w:val="false"/>
-          <w:sz w:val="28"/>
-          <w:szCs w:val="28"/>
-        </w:rPr>
-      </w:pPr>
-      <w:r>
-        <w:rPr>
-          <w:rFonts w:ascii="Times new roman" w:hAnsi="Times new roman"/>
-          <w:b w:val="false"/>
-          <w:bCs w:val="false"/>
-          <w:sz w:val="28"/>
-          <w:szCs w:val="28"/>
-        </w:rPr>
-        <w:t>)</w:t>
-      </w:r>
-    </w:p>
-    <w:p>
-      <w:pPr>
-        <w:pStyle w:val="Standard"/>
-        <w:tabs>
-          <w:tab w:val="clear" w:pos="708"/>
-          <w:tab w:val="left" w:pos="3553" w:leader="none"/>
-        </w:tabs>
-        <w:spacing w:lineRule="auto" w:line="360" w:before="0" w:after="0"/>
-        <w:rPr>
-          <w:rFonts w:ascii="Times new roman" w:hAnsi="Times new roman"/>
-          <w:b w:val="false"/>
-          <w:b w:val="false"/>
-          <w:bCs w:val="false"/>
-          <w:sz w:val="28"/>
-          <w:szCs w:val="28"/>
-        </w:rPr>
-      </w:pPr>
-      <w:r>
-        <w:rPr>
-          <w:rFonts w:ascii="Times new roman" w:hAnsi="Times new roman"/>
-          <w:b w:val="false"/>
-          <w:bCs w:val="false"/>
-          <w:sz w:val="28"/>
-          <w:szCs w:val="28"/>
-        </w:rPr>
-        <w:t>add_library(</w:t>
-      </w:r>
-    </w:p>
-    <w:p>
-      <w:pPr>
-        <w:pStyle w:val="Standard"/>
-        <w:tabs>
-          <w:tab w:val="clear" w:pos="708"/>
-          <w:tab w:val="left" w:pos="3553" w:leader="none"/>
-        </w:tabs>
-        <w:spacing w:lineRule="auto" w:line="360" w:before="0" w:after="0"/>
-        <w:rPr>
-          <w:rFonts w:ascii="Times new roman" w:hAnsi="Times new roman"/>
-          <w:b w:val="false"/>
-          <w:b w:val="false"/>
-          <w:bCs w:val="false"/>
-          <w:sz w:val="28"/>
-          <w:szCs w:val="28"/>
-        </w:rPr>
-      </w:pPr>
-      <w:r>
-        <w:rPr>
-          <w:rFonts w:ascii="Times new roman" w:hAnsi="Times new roman"/>
-          <w:b w:val="false"/>
-          <w:bCs w:val="false"/>
-          <w:sz w:val="28"/>
-          <w:szCs w:val="28"/>
-        </w:rPr>
-        <w:t xml:space="preserve">        </w:t>
-      </w:r>
-      <w:r>
-        <w:rPr>
-          <w:rFonts w:ascii="Times new roman" w:hAnsi="Times new roman"/>
-          <w:b w:val="false"/>
-          <w:bCs w:val="false"/>
-          <w:sz w:val="28"/>
-          <w:szCs w:val="28"/>
-        </w:rPr>
-        <w:t>lib2 SHARED</w:t>
-      </w:r>
-    </w:p>
-    <w:p>
-      <w:pPr>
-        <w:pStyle w:val="Standard"/>
-        <w:tabs>
-          <w:tab w:val="clear" w:pos="708"/>
-          <w:tab w:val="left" w:pos="3553" w:leader="none"/>
-        </w:tabs>
-        <w:spacing w:lineRule="auto" w:line="360" w:before="0" w:after="0"/>
-        <w:rPr>
-          <w:rFonts w:ascii="Times new roman" w:hAnsi="Times new roman"/>
-          <w:b w:val="false"/>
-          <w:b w:val="false"/>
-          <w:bCs w:val="false"/>
-          <w:sz w:val="28"/>
-          <w:szCs w:val="28"/>
-        </w:rPr>
-      </w:pPr>
-      <w:r>
-        <w:rPr>
-          <w:rFonts w:ascii="Times new roman" w:hAnsi="Times new roman"/>
-          <w:b w:val="false"/>
-          <w:bCs w:val="false"/>
-          <w:sz w:val="28"/>
-          <w:szCs w:val="28"/>
-        </w:rPr>
-        <w:t xml:space="preserve">        </w:t>
-      </w:r>
-      <w:r>
-        <w:rPr>
-          <w:rFonts w:ascii="Times new roman" w:hAnsi="Times new roman"/>
-          <w:b w:val="false"/>
-          <w:bCs w:val="false"/>
-          <w:sz w:val="28"/>
-          <w:szCs w:val="28"/>
-        </w:rPr>
-        <w:t>./include/lib.h</w:t>
-      </w:r>
-    </w:p>
-    <w:p>
-      <w:pPr>
-        <w:pStyle w:val="Standard"/>
-        <w:tabs>
-          <w:tab w:val="clear" w:pos="708"/>
-          <w:tab w:val="left" w:pos="3553" w:leader="none"/>
-        </w:tabs>
-        <w:spacing w:lineRule="auto" w:line="360" w:before="0" w:after="0"/>
-        <w:rPr>
-          <w:rFonts w:ascii="Times new roman" w:hAnsi="Times new roman"/>
-          <w:b w:val="false"/>
-          <w:b w:val="false"/>
-          <w:bCs w:val="false"/>
-          <w:sz w:val="28"/>
-          <w:szCs w:val="28"/>
-        </w:rPr>
-      </w:pPr>
-      <w:r>
-        <w:rPr>
-          <w:rFonts w:ascii="Times new roman" w:hAnsi="Times new roman"/>
-          <w:b w:val="false"/>
-          <w:bCs w:val="false"/>
-          <w:sz w:val="28"/>
-          <w:szCs w:val="28"/>
-        </w:rPr>
-        <w:t xml:space="preserve">        </w:t>
-      </w:r>
-      <w:r>
-        <w:rPr>
-          <w:rFonts w:ascii="Times new roman" w:hAnsi="Times new roman"/>
-          <w:b w:val="false"/>
-          <w:bCs w:val="false"/>
-          <w:sz w:val="28"/>
-          <w:szCs w:val="28"/>
-        </w:rPr>
-        <w:t>./src/lib2.c</w:t>
-      </w:r>
-    </w:p>
-    <w:p>
-      <w:pPr>
-        <w:pStyle w:val="Standard"/>
-        <w:tabs>
-          <w:tab w:val="clear" w:pos="708"/>
-          <w:tab w:val="left" w:pos="3553" w:leader="none"/>
-        </w:tabs>
-        <w:spacing w:lineRule="auto" w:line="360" w:before="0" w:after="0"/>
-        <w:rPr>
-          <w:rFonts w:ascii="Times new roman" w:hAnsi="Times new roman"/>
-          <w:b w:val="false"/>
-          <w:b w:val="false"/>
-          <w:bCs w:val="false"/>
-          <w:sz w:val="28"/>
-          <w:szCs w:val="28"/>
-        </w:rPr>
-      </w:pPr>
-      <w:r>
-        <w:rPr>
-          <w:rFonts w:ascii="Times new roman" w:hAnsi="Times new roman"/>
-          <w:b w:val="false"/>
-          <w:bCs w:val="false"/>
-          <w:sz w:val="28"/>
-          <w:szCs w:val="28"/>
-        </w:rPr>
-        <w:t>)</w:t>
-      </w:r>
-    </w:p>
-    <w:p>
-      <w:pPr>
-        <w:pStyle w:val="Standard"/>
-        <w:tabs>
-          <w:tab w:val="clear" w:pos="708"/>
-          <w:tab w:val="left" w:pos="3553" w:leader="none"/>
-        </w:tabs>
-        <w:spacing w:lineRule="auto" w:line="360" w:before="0" w:after="0"/>
-        <w:rPr>
-          <w:rFonts w:ascii="Times new roman" w:hAnsi="Times new roman"/>
-          <w:b w:val="false"/>
-          <w:b w:val="false"/>
-          <w:bCs w:val="false"/>
-          <w:sz w:val="28"/>
-          <w:szCs w:val="28"/>
-        </w:rPr>
-      </w:pPr>
-      <w:r>
-        <w:rPr>
-          <w:rFonts w:ascii="Times new roman" w:hAnsi="Times new roman"/>
-          <w:b w:val="false"/>
-          <w:bCs w:val="false"/>
-          <w:sz w:val="28"/>
-          <w:szCs w:val="28"/>
-        </w:rPr>
-      </w:r>
-    </w:p>
-    <w:p>
-      <w:pPr>
-        <w:pStyle w:val="Standard"/>
-        <w:tabs>
-          <w:tab w:val="clear" w:pos="708"/>
-          <w:tab w:val="left" w:pos="3553" w:leader="none"/>
-        </w:tabs>
-        <w:spacing w:lineRule="auto" w:line="360" w:before="0" w:after="0"/>
-        <w:rPr>
-          <w:rFonts w:ascii="Times new roman" w:hAnsi="Times new roman"/>
-          <w:b w:val="false"/>
-          <w:b w:val="false"/>
-          <w:bCs w:val="false"/>
-          <w:sz w:val="28"/>
-          <w:szCs w:val="28"/>
-        </w:rPr>
-      </w:pPr>
-      <w:r>
-        <w:rPr>
-          <w:rFonts w:ascii="Times new roman" w:hAnsi="Times new roman"/>
-          <w:b w:val="false"/>
-          <w:bCs w:val="false"/>
-          <w:sz w:val="28"/>
-          <w:szCs w:val="28"/>
-        </w:rPr>
-        <w:t>add_executable(main1 ./src/main1.c)</w:t>
-      </w:r>
-    </w:p>
-    <w:p>
-      <w:pPr>
-        <w:pStyle w:val="Standard"/>
-        <w:tabs>
-          <w:tab w:val="clear" w:pos="708"/>
-          <w:tab w:val="left" w:pos="3553" w:leader="none"/>
-        </w:tabs>
-        <w:spacing w:lineRule="auto" w:line="360" w:before="0" w:after="0"/>
-        <w:rPr>
-          <w:rFonts w:ascii="Times new roman" w:hAnsi="Times new roman"/>
-          <w:b w:val="false"/>
-          <w:b w:val="false"/>
-          <w:bCs w:val="false"/>
-          <w:sz w:val="28"/>
-          <w:szCs w:val="28"/>
-        </w:rPr>
-      </w:pPr>
-      <w:r>
-        <w:rPr>
-          <w:rFonts w:ascii="Times new roman" w:hAnsi="Times new roman"/>
-          <w:b w:val="false"/>
-          <w:bCs w:val="false"/>
-          <w:sz w:val="28"/>
-          <w:szCs w:val="28"/>
-        </w:rPr>
-        <w:t>target_include_directories(main1 PRIVATE ./include)</w:t>
-      </w:r>
-    </w:p>
-    <w:p>
-      <w:pPr>
-        <w:pStyle w:val="Standard"/>
-        <w:tabs>
-          <w:tab w:val="clear" w:pos="708"/>
-          <w:tab w:val="left" w:pos="3553" w:leader="none"/>
-        </w:tabs>
-        <w:spacing w:lineRule="auto" w:line="360" w:before="0" w:after="0"/>
-        <w:rPr>
-          <w:rFonts w:ascii="Times new roman" w:hAnsi="Times new roman"/>
-          <w:b w:val="false"/>
-          <w:b w:val="false"/>
-          <w:bCs w:val="false"/>
-          <w:sz w:val="28"/>
-          <w:szCs w:val="28"/>
-        </w:rPr>
-      </w:pPr>
-      <w:r>
-        <w:rPr>
-          <w:rFonts w:ascii="Times new roman" w:hAnsi="Times new roman"/>
-          <w:b w:val="false"/>
-          <w:bCs w:val="false"/>
-          <w:sz w:val="28"/>
-          <w:szCs w:val="28"/>
-        </w:rPr>
-        <w:t>target_link_libraries(main1 PRIVATE lib1 m)</w:t>
-      </w:r>
-    </w:p>
-    <w:p>
-      <w:pPr>
-        <w:pStyle w:val="Standard"/>
-        <w:tabs>
-          <w:tab w:val="clear" w:pos="708"/>
-          <w:tab w:val="left" w:pos="3553" w:leader="none"/>
-        </w:tabs>
-        <w:spacing w:lineRule="auto" w:line="360" w:before="0" w:after="0"/>
-        <w:rPr>
-          <w:rFonts w:ascii="Times new roman" w:hAnsi="Times new roman"/>
-          <w:b w:val="false"/>
-          <w:b w:val="false"/>
-          <w:bCs w:val="false"/>
-          <w:sz w:val="28"/>
-          <w:szCs w:val="28"/>
-        </w:rPr>
-      </w:pPr>
-      <w:r>
-        <w:rPr>
-          <w:rFonts w:ascii="Times new roman" w:hAnsi="Times new roman"/>
-          <w:b w:val="false"/>
-          <w:bCs w:val="false"/>
-          <w:sz w:val="28"/>
-          <w:szCs w:val="28"/>
-        </w:rPr>
-      </w:r>
-    </w:p>
-    <w:p>
-      <w:pPr>
-        <w:pStyle w:val="Standard"/>
-        <w:tabs>
-          <w:tab w:val="clear" w:pos="708"/>
-          <w:tab w:val="left" w:pos="3553" w:leader="none"/>
-        </w:tabs>
-        <w:spacing w:lineRule="auto" w:line="360" w:before="0" w:after="0"/>
-        <w:rPr>
-          <w:rFonts w:ascii="Times new roman" w:hAnsi="Times new roman"/>
-          <w:b w:val="false"/>
-          <w:b w:val="false"/>
-          <w:bCs w:val="false"/>
-          <w:sz w:val="28"/>
-          <w:szCs w:val="28"/>
-        </w:rPr>
-      </w:pPr>
-      <w:r>
-        <w:rPr>
-          <w:rFonts w:ascii="Times new roman" w:hAnsi="Times new roman"/>
-          <w:b w:val="false"/>
-          <w:bCs w:val="false"/>
-          <w:sz w:val="28"/>
-          <w:szCs w:val="28"/>
-        </w:rPr>
-        <w:t>add_executable(main2 ./src/main2.c)</w:t>
-      </w:r>
-    </w:p>
-    <w:p>
-      <w:pPr>
-        <w:pStyle w:val="Standard"/>
-        <w:tabs>
-          <w:tab w:val="clear" w:pos="708"/>
-          <w:tab w:val="left" w:pos="3553" w:leader="none"/>
-        </w:tabs>
-        <w:spacing w:lineRule="auto" w:line="360" w:before="0" w:after="0"/>
-        <w:rPr>
-          <w:rFonts w:ascii="Times new roman" w:hAnsi="Times new roman"/>
-          <w:b w:val="false"/>
-          <w:b w:val="false"/>
-          <w:bCs w:val="false"/>
-          <w:sz w:val="28"/>
-          <w:szCs w:val="28"/>
-        </w:rPr>
-      </w:pPr>
-      <w:r>
-        <w:rPr>
-          <w:rFonts w:ascii="Times new roman" w:hAnsi="Times new roman"/>
-          <w:b w:val="false"/>
-          <w:bCs w:val="false"/>
-          <w:sz w:val="28"/>
-          <w:szCs w:val="28"/>
-        </w:rPr>
-        <w:t>target_include_directories(main2 PRIVATE ./include)</w:t>
-      </w:r>
-    </w:p>
-    <w:p>
-      <w:pPr>
-        <w:pStyle w:val="Standard"/>
-        <w:tabs>
-          <w:tab w:val="clear" w:pos="708"/>
-          <w:tab w:val="left" w:pos="3553" w:leader="none"/>
-        </w:tabs>
-        <w:spacing w:lineRule="auto" w:line="360" w:before="0" w:after="0"/>
-        <w:rPr>
-          <w:rFonts w:ascii="Times new roman" w:hAnsi="Times new roman"/>
-          <w:b w:val="false"/>
-          <w:b w:val="false"/>
-          <w:bCs w:val="false"/>
-          <w:sz w:val="28"/>
-          <w:szCs w:val="28"/>
-        </w:rPr>
-      </w:pPr>
-      <w:r>
-        <w:rPr>
-          <w:rFonts w:ascii="Times new roman" w:hAnsi="Times new roman"/>
-          <w:b w:val="false"/>
-          <w:bCs w:val="false"/>
-          <w:sz w:val="28"/>
-          <w:szCs w:val="28"/>
-        </w:rPr>
-        <w:t>target_link_libraries(main2 PRIVATE lib2 m)</w:t>
-      </w:r>
-    </w:p>
-    <w:p>
-      <w:pPr>
-        <w:pStyle w:val="Standard"/>
-        <w:tabs>
-          <w:tab w:val="clear" w:pos="708"/>
-          <w:tab w:val="left" w:pos="3553" w:leader="none"/>
-        </w:tabs>
-        <w:spacing w:lineRule="auto" w:line="360" w:before="0" w:after="0"/>
-        <w:rPr>
-          <w:rFonts w:ascii="Times new roman" w:hAnsi="Times new roman"/>
-          <w:b w:val="false"/>
-          <w:b w:val="false"/>
-          <w:bCs w:val="false"/>
-          <w:sz w:val="28"/>
-          <w:szCs w:val="28"/>
-        </w:rPr>
-      </w:pPr>
-      <w:r>
-        <w:rPr>
-          <w:rFonts w:ascii="Times new roman" w:hAnsi="Times new roman"/>
-          <w:b w:val="false"/>
-          <w:bCs w:val="false"/>
-          <w:sz w:val="28"/>
-          <w:szCs w:val="28"/>
-        </w:rPr>
-      </w:r>
-    </w:p>
-    <w:p>
-      <w:pPr>
-        <w:pStyle w:val="Standard"/>
-        <w:tabs>
-          <w:tab w:val="clear" w:pos="708"/>
-          <w:tab w:val="left" w:pos="3553" w:leader="none"/>
-        </w:tabs>
-        <w:spacing w:lineRule="auto" w:line="360" w:before="0" w:after="0"/>
-        <w:rPr>
-          <w:rFonts w:ascii="Times new roman" w:hAnsi="Times new roman"/>
-          <w:b w:val="false"/>
-          <w:b w:val="false"/>
-          <w:bCs w:val="false"/>
-          <w:sz w:val="28"/>
-          <w:szCs w:val="28"/>
-        </w:rPr>
-      </w:pPr>
-      <w:r>
-        <w:rPr>
-          <w:rFonts w:ascii="Times new roman" w:hAnsi="Times new roman"/>
-          <w:b w:val="false"/>
-          <w:bCs w:val="false"/>
-          <w:sz w:val="28"/>
-          <w:szCs w:val="28"/>
-        </w:rPr>
-        <w:t>add_executable(main ./src/main2.c)</w:t>
-      </w:r>
-    </w:p>
-    <w:p>
-      <w:pPr>
-        <w:pStyle w:val="Standard"/>
-        <w:tabs>
-          <w:tab w:val="clear" w:pos="708"/>
-          <w:tab w:val="left" w:pos="3553" w:leader="none"/>
-        </w:tabs>
-        <w:spacing w:lineRule="auto" w:line="360" w:before="0" w:after="0"/>
-        <w:rPr>
-          <w:rFonts w:ascii="Times new roman" w:hAnsi="Times new roman"/>
-          <w:b w:val="false"/>
-          <w:b w:val="false"/>
-          <w:bCs w:val="false"/>
-          <w:sz w:val="28"/>
-          <w:szCs w:val="28"/>
-        </w:rPr>
-      </w:pPr>
-      <w:r>
-        <w:rPr>
-          <w:rFonts w:ascii="Times new roman" w:hAnsi="Times new roman"/>
-          <w:b w:val="false"/>
-          <w:bCs w:val="false"/>
-          <w:sz w:val="28"/>
-          <w:szCs w:val="28"/>
-        </w:rPr>
-        <w:t>target_include_directories(main PRIVATE ./include m)</w:t>
+        <w:t>target_link_options(main PRIVATE -fsanitize=address)</w:t>
+      </w:r>
+    </w:p>
+    <w:p>
+      <w:pPr>
+        <w:pStyle w:val="Standard"/>
+        <w:tabs>
+          <w:tab w:val="clear" w:pos="708"/>
+          <w:tab w:val="left" w:pos="3553" w:leader="none"/>
+        </w:tabs>
+        <w:spacing w:lineRule="auto" w:line="360" w:before="0" w:after="0"/>
+        <w:rPr>
+          <w:rFonts w:ascii="Times new roman" w:hAnsi="Times new roman"/>
+          <w:b w:val="false"/>
+          <w:b w:val="false"/>
+          <w:bCs w:val="false"/>
+          <w:sz w:val="28"/>
+          <w:szCs w:val="28"/>
+        </w:rPr>
+      </w:pPr>
+      <w:r>
+        <w:rPr>
+          <w:rFonts w:ascii="Times new roman" w:hAnsi="Times new roman"/>
+          <w:b w:val="false"/>
+          <w:bCs w:val="false"/>
+          <w:sz w:val="28"/>
+          <w:szCs w:val="28"/>
+        </w:rPr>
+        <w:t xml:space="preserve">    </w:t>
+      </w:r>
+      <w:r>
+        <w:rPr>
+          <w:rFonts w:ascii="Times new roman" w:hAnsi="Times new roman"/>
+          <w:b w:val="false"/>
+          <w:bCs w:val="false"/>
+          <w:sz w:val="28"/>
+          <w:szCs w:val="28"/>
+        </w:rPr>
+        <w:t>target_compile_options(main1 PRIVATE -fsanitize=address)</w:t>
+      </w:r>
+    </w:p>
+    <w:p>
+      <w:pPr>
+        <w:pStyle w:val="Standard"/>
+        <w:tabs>
+          <w:tab w:val="clear" w:pos="708"/>
+          <w:tab w:val="left" w:pos="3553" w:leader="none"/>
+        </w:tabs>
+        <w:spacing w:lineRule="auto" w:line="360" w:before="0" w:after="0"/>
+        <w:rPr>
+          <w:rFonts w:ascii="Times new roman" w:hAnsi="Times new roman"/>
+          <w:b w:val="false"/>
+          <w:b w:val="false"/>
+          <w:bCs w:val="false"/>
+          <w:sz w:val="28"/>
+          <w:szCs w:val="28"/>
+        </w:rPr>
+      </w:pPr>
+      <w:r>
+        <w:rPr>
+          <w:rFonts w:ascii="Times new roman" w:hAnsi="Times new roman"/>
+          <w:b w:val="false"/>
+          <w:bCs w:val="false"/>
+          <w:sz w:val="28"/>
+          <w:szCs w:val="28"/>
+        </w:rPr>
+        <w:t xml:space="preserve">    </w:t>
+      </w:r>
+      <w:r>
+        <w:rPr>
+          <w:rFonts w:ascii="Times new roman" w:hAnsi="Times new roman"/>
+          <w:b w:val="false"/>
+          <w:bCs w:val="false"/>
+          <w:sz w:val="28"/>
+          <w:szCs w:val="28"/>
+        </w:rPr>
+        <w:t>target_link_options(main1 PRIVATE -fsanitize=address)</w:t>
+      </w:r>
+    </w:p>
+    <w:p>
+      <w:pPr>
+        <w:pStyle w:val="Standard"/>
+        <w:tabs>
+          <w:tab w:val="clear" w:pos="708"/>
+          <w:tab w:val="left" w:pos="3553" w:leader="none"/>
+        </w:tabs>
+        <w:spacing w:lineRule="auto" w:line="360" w:before="0" w:after="0"/>
+        <w:rPr>
+          <w:rFonts w:ascii="Times new roman" w:hAnsi="Times new roman"/>
+          <w:b w:val="false"/>
+          <w:b w:val="false"/>
+          <w:bCs w:val="false"/>
+          <w:sz w:val="28"/>
+          <w:szCs w:val="28"/>
+        </w:rPr>
+      </w:pPr>
+      <w:r>
+        <w:rPr>
+          <w:rFonts w:ascii="Times new roman" w:hAnsi="Times new roman"/>
+          <w:b w:val="false"/>
+          <w:bCs w:val="false"/>
+          <w:sz w:val="28"/>
+          <w:szCs w:val="28"/>
+        </w:rPr>
+        <w:t xml:space="preserve">    </w:t>
+      </w:r>
+      <w:r>
+        <w:rPr>
+          <w:rFonts w:ascii="Times new roman" w:hAnsi="Times new roman"/>
+          <w:b w:val="false"/>
+          <w:bCs w:val="false"/>
+          <w:sz w:val="28"/>
+          <w:szCs w:val="28"/>
+        </w:rPr>
+        <w:t>target_compile_options(main2 PRIVATE -fsanitize=address)</w:t>
+      </w:r>
+    </w:p>
+    <w:p>
+      <w:pPr>
+        <w:pStyle w:val="Standard"/>
+        <w:tabs>
+          <w:tab w:val="clear" w:pos="708"/>
+          <w:tab w:val="left" w:pos="3553" w:leader="none"/>
+        </w:tabs>
+        <w:spacing w:lineRule="auto" w:line="360" w:before="0" w:after="0"/>
+        <w:rPr>
+          <w:rFonts w:ascii="Times new roman" w:hAnsi="Times new roman"/>
+          <w:b w:val="false"/>
+          <w:b w:val="false"/>
+          <w:bCs w:val="false"/>
+          <w:sz w:val="28"/>
+          <w:szCs w:val="28"/>
+        </w:rPr>
+      </w:pPr>
+      <w:r>
+        <w:rPr>
+          <w:rFonts w:ascii="Times new roman" w:hAnsi="Times new roman"/>
+          <w:b w:val="false"/>
+          <w:bCs w:val="false"/>
+          <w:sz w:val="28"/>
+          <w:szCs w:val="28"/>
+        </w:rPr>
+        <w:t xml:space="preserve">    </w:t>
+      </w:r>
+      <w:r>
+        <w:rPr>
+          <w:rFonts w:ascii="Times new roman" w:hAnsi="Times new roman"/>
+          <w:b w:val="false"/>
+          <w:bCs w:val="false"/>
+          <w:sz w:val="28"/>
+          <w:szCs w:val="28"/>
+        </w:rPr>
+        <w:t>target_link_options(main2 PRIVATE -fsanitize=address)</w:t>
+      </w:r>
+    </w:p>
+    <w:p>
+      <w:pPr>
+        <w:pStyle w:val="Standard"/>
+        <w:tabs>
+          <w:tab w:val="clear" w:pos="708"/>
+          <w:tab w:val="left" w:pos="3553" w:leader="none"/>
+        </w:tabs>
+        <w:spacing w:lineRule="auto" w:line="360" w:before="0" w:after="0"/>
+        <w:rPr>
+          <w:rFonts w:ascii="Times new roman" w:hAnsi="Times new roman"/>
+          <w:b w:val="false"/>
+          <w:b w:val="false"/>
+          <w:bCs w:val="false"/>
+          <w:sz w:val="28"/>
+          <w:szCs w:val="28"/>
+        </w:rPr>
+      </w:pPr>
+      <w:r>
+        <w:rPr>
+          <w:rFonts w:ascii="Times new roman" w:hAnsi="Times new roman"/>
+          <w:b w:val="false"/>
+          <w:bCs w:val="false"/>
+          <w:sz w:val="28"/>
+          <w:szCs w:val="28"/>
+        </w:rPr>
+        <w:t>endif()</w:t>
       </w:r>
     </w:p>
     <w:p>
@@ -15877,7 +16104,12 @@
         </w:rPr>
       </w:pPr>
       <w:r>
-        <w:rPr/>
+        <w:rPr>
+          <w:rFonts w:cs="Times New Roman" w:ascii="Times New Roman" w:hAnsi="Times New Roman"/>
+          <w:b/>
+          <w:sz w:val="28"/>
+          <w:szCs w:val="28"/>
+        </w:rPr>
       </w:r>
     </w:p>
     <w:p>
@@ -15967,7 +16199,7 @@
       <w:rPr>
         <w:rStyle w:val="Pagenumber"/>
       </w:rPr>
-      <w:t>19</w:t>
+      <w:t>13</w:t>
     </w:r>
     <w:r>
       <w:rPr>

</xml_diff>